<commit_message>
figma web-page, upload button, summarize button, max words, percentage
</commit_message>
<xml_diff>
--- a/Tests/Articles/comparisons.docx
+++ b/Tests/Articles/comparisons.docx
@@ -90,7 +90,13 @@
                     <w:jc w:val="both"/>
                   </w:pPr>
                   <w:r>
-                    <w:t xml:space="preserve">Get score change notifications get notified when it changes and build it with personalized insights. </w:t>
+                    <w:rPr>
+                      <w:highlight w:val="red"/>
+                    </w:rPr>
+                    <w:t>Get score change notifications get notified when it changes and build it with personalized insights.</w:t>
+                  </w:r>
+                  <w:r>
+                    <w:t xml:space="preserve"> </w:t>
                   </w:r>
                 </w:p>
                 <w:p>
@@ -947,18 +953,33 @@
         <w:ind w:left="288"/>
       </w:pPr>
       <w:r>
-        <w:t xml:space="preserve">job interview preparation tips to help you stand out - </w:t>
-      </w:r>
-      <w:proofErr w:type="spellStart"/>
-      <w:r>
+        <w:t xml:space="preserve">job interview preparation tips to help you stand out </w:t>
+      </w:r>
+      <w:r>
+        <w:rPr>
+          <w:highlight w:val="red"/>
+        </w:rPr>
+        <w:t xml:space="preserve">- </w:t>
+      </w:r>
+      <w:proofErr w:type="spellStart"/>
+      <w:r>
+        <w:rPr>
+          <w:highlight w:val="red"/>
+        </w:rPr>
         <w:t>wsj</w:t>
       </w:r>
       <w:proofErr w:type="spellEnd"/>
       <w:r>
+        <w:rPr>
+          <w:highlight w:val="red"/>
+        </w:rPr>
         <w:t xml:space="preserve"> </w:t>
       </w:r>
       <w:proofErr w:type="gramStart"/>
       <w:r>
+        <w:rPr>
+          <w:highlight w:val="red"/>
+        </w:rPr>
         <w:t>grotesquely-prepared</w:t>
       </w:r>
       <w:proofErr w:type="gramEnd"/>
@@ -1085,7 +1106,13 @@
         <w:ind w:left="288"/>
       </w:pPr>
       <w:r>
-        <w:t xml:space="preserve">&lt;/s&gt;&lt;s&gt;Student loan hero is a completely free website 100% focused on helping student loan borrowers get the answers they need. </w:t>
+        <w:rPr>
+          <w:highlight w:val="red"/>
+        </w:rPr>
+        <w:t>Student loan hero is a completely free website 100% focused on helping student loan borrowers get the answers they need</w:t>
+      </w:r>
+      <w:r>
+        <w:t xml:space="preserve">. </w:t>
       </w:r>
     </w:p>
     <w:p>
@@ -1125,7 +1152,16 @@
         <w:ind w:left="288"/>
       </w:pPr>
       <w:r>
-        <w:t xml:space="preserve"> Check out our student loan hero coronavirus information center for additional news and details on how to get the most out of your student loans. </w:t>
+        <w:t xml:space="preserve"> </w:t>
+      </w:r>
+      <w:r>
+        <w:rPr>
+          <w:highlight w:val="red"/>
+        </w:rPr>
+        <w:t>Check out our student loan hero coronavirus information center for additional news and details on how to get the most out of your student loans.</w:t>
+      </w:r>
+      <w:r>
+        <w:t xml:space="preserve"> </w:t>
       </w:r>
     </w:p>
     <w:p>

</xml_diff>